<commit_message>
add renv and update readme
</commit_message>
<xml_diff>
--- a/analysis/paper/NC-ms-2021-24-05 SI-BM.docx
+++ b/analysis/paper/NC-ms-2021-24-05 SI-BM.docx
@@ -30082,6 +30082,25 @@
           <w:sz w:val="24"/>
           <w:szCs w:val="24"/>
         </w:rPr>
+        <w:t xml:space="preserve">, archived at </w:t>
+      </w:r>
+      <w:hyperlink r:id="rId25" w:history="1">
+        <w:r>
+          <w:rPr>
+            <w:rStyle w:val="Hyperlink"/>
+            <w:rFonts w:ascii="Times New Roman" w:hAnsi="Times New Roman" w:cs="Times New Roman"/>
+            <w:sz w:val="24"/>
+            <w:szCs w:val="24"/>
+          </w:rPr>
+          <w:t>https://doi.org/10.17605/OSF.IO/7B5QD</w:t>
+        </w:r>
+      </w:hyperlink>
+      <w:r>
+        <w:rPr>
+          <w:rFonts w:ascii="Times New Roman" w:hAnsi="Times New Roman" w:cs="Times New Roman"/>
+          <w:sz w:val="24"/>
+          <w:szCs w:val="24"/>
+        </w:rPr>
         <w:t xml:space="preserve"> </w:t>
       </w:r>
     </w:p>
@@ -30283,6 +30302,7 @@
         <w:spacing w:after="0"/>
       </w:pPr>
       <w:r>
+        <w:lastRenderedPageBreak/>
         <w:t xml:space="preserve">Clarkson, C. (2002). "An Index of Invasiveness for the Measurement of Unifacial and Bifacial Retouch: A Theoretical, Experimental and Archaeological Verification." </w:t>
       </w:r>
       <w:r>
@@ -30310,7 +30330,6 @@
         <w:spacing w:after="0"/>
       </w:pPr>
       <w:r>
-        <w:lastRenderedPageBreak/>
         <w:t xml:space="preserve">Delagnes, A. (1995). Variability within uniformity: Three levels of variability within the Levallois system. </w:t>
       </w:r>
       <w:r>

</xml_diff>